<commit_message>
add sentencia if, fix act 2
</commit_message>
<xml_diff>
--- a/2.Mostrar y leer en consola.docx
+++ b/2.Mostrar y leer en consola.docx
@@ -22,6 +22,7 @@
         </w:rPr>
       </w:pPr>
       <w:proofErr w:type="spellStart"/>
+      <w:proofErr w:type="gramStart"/>
       <w:r>
         <w:rPr>
           <w:b/>
@@ -51,7 +52,18 @@
           <w:sz w:val="24"/>
           <w:szCs w:val="24"/>
         </w:rPr>
-        <w:t>() - Mostrar Datos en Consola</w:t>
+        <w:t>(</w:t>
+      </w:r>
+      <w:proofErr w:type="gramEnd"/>
+      <w:r>
+        <w:rPr>
+          <w:b/>
+          <w:bCs/>
+          <w:color w:val="4472C4" w:themeColor="accent1"/>
+          <w:sz w:val="24"/>
+          <w:szCs w:val="24"/>
+        </w:rPr>
+        <w:t>) - Mostrar Datos en Consola</w:t>
       </w:r>
     </w:p>
     <w:p>
@@ -104,8 +116,13 @@
         <w:spacing w:after="0" w:line="240" w:lineRule="auto"/>
       </w:pPr>
       <w:r>
-        <w:t>Class Aplicacion{</w:t>
-      </w:r>
+        <w:t xml:space="preserve">Class </w:t>
+      </w:r>
+      <w:proofErr w:type="gramStart"/>
+      <w:r>
+        <w:t>Aplicacion{</w:t>
+      </w:r>
+      <w:proofErr w:type="gramEnd"/>
     </w:p>
     <w:p>
       <w:pPr>
@@ -115,12 +132,17 @@
         <w:t xml:space="preserve">    Void </w:t>
       </w:r>
       <w:proofErr w:type="spellStart"/>
+      <w:proofErr w:type="gramStart"/>
       <w:r>
         <w:t>MensajeBienvenida</w:t>
       </w:r>
       <w:proofErr w:type="spellEnd"/>
       <w:r>
-        <w:t>(){</w:t>
+        <w:t>(</w:t>
+      </w:r>
+      <w:proofErr w:type="gramEnd"/>
+      <w:r>
+        <w:t>){</w:t>
       </w:r>
     </w:p>
     <w:p>
@@ -151,6 +173,7 @@
         </w:rPr>
         <w:t>"Hola, bienvenido al sistema."</w:t>
       </w:r>
+      <w:proofErr w:type="gramStart"/>
       <w:r>
         <w:t xml:space="preserve">);  </w:t>
       </w:r>
@@ -158,7 +181,14 @@
         <w:rPr>
           <w:color w:val="808080" w:themeColor="background1" w:themeShade="80"/>
         </w:rPr>
-        <w:t>// Mensaje simple</w:t>
+        <w:t>/</w:t>
+      </w:r>
+      <w:proofErr w:type="gramEnd"/>
+      <w:r>
+        <w:rPr>
+          <w:color w:val="808080" w:themeColor="background1" w:themeShade="80"/>
+        </w:rPr>
+        <w:t>/ Mensaje simple</w:t>
       </w:r>
     </w:p>
     <w:p>
@@ -177,12 +207,17 @@
         <w:t xml:space="preserve">    Void </w:t>
       </w:r>
       <w:proofErr w:type="spellStart"/>
+      <w:proofErr w:type="gramStart"/>
       <w:r>
         <w:t>SolicitarNombre</w:t>
       </w:r>
       <w:proofErr w:type="spellEnd"/>
       <w:r>
-        <w:t>(){</w:t>
+        <w:t>(</w:t>
+      </w:r>
+      <w:proofErr w:type="gramEnd"/>
+      <w:r>
+        <w:t>){</w:t>
       </w:r>
     </w:p>
     <w:p>
@@ -213,6 +248,7 @@
         </w:rPr>
         <w:t>"Ingrese su nombre: "</w:t>
       </w:r>
+      <w:proofErr w:type="gramStart"/>
       <w:r>
         <w:t xml:space="preserve">);  </w:t>
       </w:r>
@@ -220,7 +256,14 @@
         <w:rPr>
           <w:color w:val="808080" w:themeColor="background1" w:themeShade="80"/>
         </w:rPr>
-        <w:t>// Sin salto de línea</w:t>
+        <w:t>/</w:t>
+      </w:r>
+      <w:proofErr w:type="gramEnd"/>
+      <w:r>
+        <w:rPr>
+          <w:color w:val="808080" w:themeColor="background1" w:themeShade="80"/>
+        </w:rPr>
+        <w:t>/ Sin salto de línea</w:t>
       </w:r>
     </w:p>
     <w:p>
@@ -266,6 +309,7 @@
         </w:rPr>
       </w:pPr>
       <w:proofErr w:type="spellStart"/>
+      <w:proofErr w:type="gramStart"/>
       <w:r>
         <w:rPr>
           <w:b/>
@@ -295,25 +339,41 @@
           <w:sz w:val="24"/>
           <w:szCs w:val="24"/>
         </w:rPr>
-        <w:t>() - Mostrar Datos en Consola</w:t>
-      </w:r>
-    </w:p>
-    <w:p>
-      <w:pPr>
-        <w:spacing w:after="0" w:line="240" w:lineRule="auto"/>
-        <w:rPr>
-          <w:b/>
-          <w:bCs/>
-        </w:rPr>
-      </w:pPr>
-    </w:p>
-    <w:p>
-      <w:pPr>
-        <w:spacing w:after="0" w:line="240" w:lineRule="auto"/>
-      </w:pPr>
-      <w:r>
-        <w:t>Class Persona{</w:t>
-      </w:r>
+        <w:t>(</w:t>
+      </w:r>
+      <w:proofErr w:type="gramEnd"/>
+      <w:r>
+        <w:rPr>
+          <w:b/>
+          <w:bCs/>
+          <w:color w:val="4472C4" w:themeColor="accent1"/>
+          <w:sz w:val="24"/>
+          <w:szCs w:val="24"/>
+        </w:rPr>
+        <w:t>) - Mostrar Datos en Consola</w:t>
+      </w:r>
+    </w:p>
+    <w:p>
+      <w:pPr>
+        <w:spacing w:after="0" w:line="240" w:lineRule="auto"/>
+        <w:rPr>
+          <w:b/>
+          <w:bCs/>
+        </w:rPr>
+      </w:pPr>
+    </w:p>
+    <w:p>
+      <w:pPr>
+        <w:spacing w:after="0" w:line="240" w:lineRule="auto"/>
+      </w:pPr>
+      <w:r>
+        <w:t xml:space="preserve">Class </w:t>
+      </w:r>
+      <w:proofErr w:type="gramStart"/>
+      <w:r>
+        <w:t>Persona{</w:t>
+      </w:r>
+      <w:proofErr w:type="gramEnd"/>
     </w:p>
     <w:p>
       <w:pPr>
@@ -339,23 +399,25 @@
         <w:t xml:space="preserve">    void </w:t>
       </w:r>
       <w:proofErr w:type="spellStart"/>
+      <w:proofErr w:type="gramStart"/>
       <w:r>
         <w:t>MostrarNombre</w:t>
       </w:r>
       <w:proofErr w:type="spellEnd"/>
       <w:r>
-        <w:t>(){</w:t>
-      </w:r>
-    </w:p>
-    <w:p>
-      <w:pPr>
-        <w:spacing w:after="0" w:line="240" w:lineRule="auto"/>
-      </w:pPr>
-      <w:r>
-        <w:t xml:space="preserve">    </w:t>
-      </w:r>
-      <w:r>
-        <w:t xml:space="preserve">    </w:t>
+        <w:t>(</w:t>
+      </w:r>
+      <w:proofErr w:type="gramEnd"/>
+      <w:r>
+        <w:t>){</w:t>
+      </w:r>
+    </w:p>
+    <w:p>
+      <w:pPr>
+        <w:spacing w:after="0" w:line="240" w:lineRule="auto"/>
+      </w:pPr>
+      <w:r>
+        <w:t xml:space="preserve">        </w:t>
       </w:r>
       <w:proofErr w:type="spellStart"/>
       <w:r>
@@ -380,10 +442,7 @@
         <w:spacing w:after="0" w:line="240" w:lineRule="auto"/>
       </w:pPr>
       <w:r>
-        <w:t xml:space="preserve">    </w:t>
-      </w:r>
-      <w:r>
-        <w:t xml:space="preserve">    N</w:t>
+        <w:t xml:space="preserve">        N</w:t>
       </w:r>
       <w:r>
         <w:t xml:space="preserve">ombre = </w:t>
@@ -406,10 +465,7 @@
         <w:spacing w:after="0" w:line="240" w:lineRule="auto"/>
       </w:pPr>
       <w:r>
-        <w:t xml:space="preserve">    </w:t>
-      </w:r>
-      <w:r>
-        <w:t xml:space="preserve">    </w:t>
+        <w:t xml:space="preserve">        </w:t>
       </w:r>
       <w:proofErr w:type="spellStart"/>
       <w:r>
@@ -440,10 +496,7 @@
         <w:spacing w:after="0" w:line="240" w:lineRule="auto"/>
       </w:pPr>
       <w:r>
-        <w:t xml:space="preserve">    </w:t>
-      </w:r>
-      <w:r>
-        <w:t>}</w:t>
+        <w:t xml:space="preserve">    }</w:t>
       </w:r>
     </w:p>
     <w:p>
@@ -561,6 +614,7 @@
         </w:rPr>
       </w:pPr>
       <w:proofErr w:type="spellStart"/>
+      <w:proofErr w:type="gramStart"/>
       <w:r>
         <w:rPr>
           <w:b/>
@@ -580,8 +634,9 @@
           <w:sz w:val="24"/>
           <w:szCs w:val="24"/>
         </w:rPr>
-        <w:t>()</w:t>
-      </w:r>
+        <w:t>(</w:t>
+      </w:r>
+      <w:proofErr w:type="gramEnd"/>
       <w:r>
         <w:rPr>
           <w:b/>
@@ -590,7 +645,7 @@
           <w:sz w:val="24"/>
           <w:szCs w:val="24"/>
         </w:rPr>
-        <w:t xml:space="preserve"> </w:t>
+        <w:t>)</w:t>
       </w:r>
       <w:r>
         <w:rPr>
@@ -600,7 +655,7 @@
           <w:sz w:val="24"/>
           <w:szCs w:val="24"/>
         </w:rPr>
-        <w:t>–</w:t>
+        <w:t xml:space="preserve"> </w:t>
       </w:r>
       <w:r>
         <w:rPr>
@@ -610,7 +665,7 @@
           <w:sz w:val="24"/>
           <w:szCs w:val="24"/>
         </w:rPr>
-        <w:t xml:space="preserve"> </w:t>
+        <w:t>–</w:t>
       </w:r>
       <w:r>
         <w:rPr>
@@ -620,6 +675,16 @@
           <w:sz w:val="24"/>
           <w:szCs w:val="24"/>
         </w:rPr>
+        <w:t xml:space="preserve"> </w:t>
+      </w:r>
+      <w:r>
+        <w:rPr>
+          <w:b/>
+          <w:bCs/>
+          <w:color w:val="4472C4" w:themeColor="accent1"/>
+          <w:sz w:val="24"/>
+          <w:szCs w:val="24"/>
+        </w:rPr>
         <w:t>Conversión de tipos</w:t>
       </w:r>
     </w:p>
@@ -715,8 +780,13 @@
         <w:spacing w:after="0" w:line="240" w:lineRule="auto"/>
       </w:pPr>
       <w:r>
-        <w:t>Class Persona{</w:t>
-      </w:r>
+        <w:t xml:space="preserve">Class </w:t>
+      </w:r>
+      <w:proofErr w:type="gramStart"/>
+      <w:r>
+        <w:t>Persona{</w:t>
+      </w:r>
+      <w:proofErr w:type="gramEnd"/>
     </w:p>
     <w:p>
       <w:pPr>
@@ -737,12 +807,10 @@
         <w:spacing w:after="0" w:line="240" w:lineRule="auto"/>
       </w:pPr>
       <w:r>
-        <w:t xml:space="preserve">    </w:t>
-      </w:r>
-      <w:r>
-        <w:t xml:space="preserve">void </w:t>
-      </w:r>
-      <w:proofErr w:type="spellStart"/>
+        <w:t xml:space="preserve">    void </w:t>
+      </w:r>
+      <w:proofErr w:type="spellStart"/>
+      <w:proofErr w:type="gramStart"/>
       <w:r>
         <w:t>MostrarEdad</w:t>
       </w:r>
@@ -750,6 +818,7 @@
       <w:r>
         <w:t>{</w:t>
       </w:r>
+      <w:proofErr w:type="gramEnd"/>
     </w:p>
     <w:p>
       <w:pPr>
@@ -782,10 +851,12 @@
         <w:t xml:space="preserve">edad = </w:t>
       </w:r>
       <w:proofErr w:type="spellStart"/>
+      <w:proofErr w:type="gramStart"/>
       <w:r>
         <w:t>int.Parse</w:t>
       </w:r>
       <w:proofErr w:type="spellEnd"/>
+      <w:proofErr w:type="gramEnd"/>
       <w:r>
         <w:t>(</w:t>
       </w:r>
@@ -819,10 +890,7 @@
         <w:spacing w:after="0" w:line="240" w:lineRule="auto"/>
       </w:pPr>
       <w:r>
-        <w:t xml:space="preserve">    </w:t>
-      </w:r>
-      <w:r>
-        <w:t>}</w:t>
+        <w:t xml:space="preserve">    }</w:t>
       </w:r>
     </w:p>
     <w:p>
@@ -888,8 +956,13 @@
         <w:spacing w:after="0" w:line="240" w:lineRule="auto"/>
       </w:pPr>
       <w:r>
-        <w:t>Class Temperatura{</w:t>
-      </w:r>
+        <w:t xml:space="preserve">Class </w:t>
+      </w:r>
+      <w:proofErr w:type="gramStart"/>
+      <w:r>
+        <w:t>Temperatura{</w:t>
+      </w:r>
+      <w:proofErr w:type="gramEnd"/>
     </w:p>
     <w:p>
       <w:pPr>
@@ -924,23 +997,25 @@
         <w:t xml:space="preserve">    void </w:t>
       </w:r>
       <w:proofErr w:type="spellStart"/>
+      <w:proofErr w:type="gramStart"/>
       <w:r>
         <w:t>RegistrarTemperatura</w:t>
       </w:r>
       <w:proofErr w:type="spellEnd"/>
       <w:r>
-        <w:t>(){</w:t>
-      </w:r>
-    </w:p>
-    <w:p>
-      <w:pPr>
-        <w:spacing w:after="0" w:line="240" w:lineRule="auto"/>
-      </w:pPr>
-      <w:r>
-        <w:t xml:space="preserve">    </w:t>
-      </w:r>
-      <w:r>
-        <w:t xml:space="preserve">    </w:t>
+        <w:t>(</w:t>
+      </w:r>
+      <w:proofErr w:type="gramEnd"/>
+      <w:r>
+        <w:t>){</w:t>
+      </w:r>
+    </w:p>
+    <w:p>
+      <w:pPr>
+        <w:spacing w:after="0" w:line="240" w:lineRule="auto"/>
+      </w:pPr>
+      <w:r>
+        <w:t xml:space="preserve">        </w:t>
       </w:r>
       <w:proofErr w:type="spellStart"/>
       <w:r>
@@ -959,10 +1034,7 @@
         <w:t xml:space="preserve">        </w:t>
       </w:r>
       <w:r>
-        <w:t>gr</w:t>
-      </w:r>
-      <w:r>
-        <w:t>ados</w:t>
+        <w:t>grados</w:t>
       </w:r>
       <w:r>
         <w:t xml:space="preserve"> </w:t>
@@ -971,10 +1043,12 @@
         <w:t xml:space="preserve">= </w:t>
       </w:r>
       <w:proofErr w:type="spellStart"/>
+      <w:proofErr w:type="gramStart"/>
       <w:r>
         <w:t>double.Parse</w:t>
       </w:r>
       <w:proofErr w:type="spellEnd"/>
+      <w:proofErr w:type="gramEnd"/>
       <w:r>
         <w:t>(</w:t>
       </w:r>
@@ -1070,8 +1144,13 @@
         <w:spacing w:after="0" w:line="240" w:lineRule="auto"/>
       </w:pPr>
       <w:r>
-        <w:t>Class Lluvia{</w:t>
-      </w:r>
+        <w:t xml:space="preserve">Class </w:t>
+      </w:r>
+      <w:proofErr w:type="gramStart"/>
+      <w:r>
+        <w:t>Lluvia{</w:t>
+      </w:r>
+      <w:proofErr w:type="gramEnd"/>
     </w:p>
     <w:p>
       <w:pPr>
@@ -1097,12 +1176,17 @@
         <w:t xml:space="preserve">    Void </w:t>
       </w:r>
       <w:proofErr w:type="spellStart"/>
+      <w:proofErr w:type="gramStart"/>
       <w:r>
         <w:t>ConsultarPronostico</w:t>
       </w:r>
       <w:proofErr w:type="spellEnd"/>
       <w:r>
-        <w:t>(){</w:t>
+        <w:t>(</w:t>
+      </w:r>
+      <w:proofErr w:type="gramEnd"/>
+      <w:r>
+        <w:t>){</w:t>
       </w:r>
     </w:p>
     <w:p>
@@ -1132,10 +1216,12 @@
         <w:t xml:space="preserve">llueve = </w:t>
       </w:r>
       <w:proofErr w:type="spellStart"/>
+      <w:proofErr w:type="gramStart"/>
       <w:r>
         <w:t>bool.Parse</w:t>
       </w:r>
       <w:proofErr w:type="spellEnd"/>
+      <w:proofErr w:type="gramEnd"/>
       <w:r>
         <w:t>(</w:t>
       </w:r>
@@ -1169,8 +1255,198 @@
         <w:spacing w:after="0" w:line="240" w:lineRule="auto"/>
       </w:pPr>
       <w:r>
+        <w:t xml:space="preserve">    }</w:t>
+      </w:r>
+    </w:p>
+    <w:p>
+      <w:pPr>
+        <w:spacing w:after="0" w:line="240" w:lineRule="auto"/>
+      </w:pPr>
+      <w:r>
+        <w:t>}</w:t>
+      </w:r>
+    </w:p>
+    <w:p>
+      <w:pPr>
+        <w:spacing w:after="0" w:line="240" w:lineRule="auto"/>
+      </w:pPr>
+    </w:p>
+    <w:p>
+      <w:pPr>
+        <w:spacing w:after="0" w:line="240" w:lineRule="auto"/>
+        <w:rPr>
+          <w:b/>
+          <w:bCs/>
+        </w:rPr>
+      </w:pPr>
+      <w:r>
+        <w:rPr>
+          <w:rFonts w:ascii="Segoe UI Emoji" w:hAnsi="Segoe UI Emoji" w:cs="Segoe UI Emoji"/>
+          <w:b/>
+          <w:bCs/>
+        </w:rPr>
+        <w:t>🔹</w:t>
+      </w:r>
+      <w:r>
+        <w:rPr>
+          <w:b/>
+          <w:bCs/>
+        </w:rPr>
+        <w:t xml:space="preserve"> Convertir a Fecha y Hora (</w:t>
+      </w:r>
+      <w:proofErr w:type="spellStart"/>
+      <w:r>
+        <w:rPr>
+          <w:b/>
+          <w:bCs/>
+        </w:rPr>
+        <w:t>DateTime</w:t>
+      </w:r>
+      <w:proofErr w:type="spellEnd"/>
+      <w:r>
+        <w:rPr>
+          <w:b/>
+          <w:bCs/>
+        </w:rPr>
+        <w:t>)</w:t>
+      </w:r>
+    </w:p>
+    <w:p>
+      <w:pPr>
+        <w:spacing w:after="0" w:line="240" w:lineRule="auto"/>
+      </w:pPr>
+      <w:r>
+        <w:t xml:space="preserve">Class </w:t>
+      </w:r>
+      <w:proofErr w:type="gramStart"/>
+      <w:r>
+        <w:t>Fechas{</w:t>
+      </w:r>
+      <w:proofErr w:type="gramEnd"/>
+    </w:p>
+    <w:p>
+      <w:pPr>
+        <w:spacing w:after="0" w:line="240" w:lineRule="auto"/>
+      </w:pPr>
+      <w:r>
         <w:t xml:space="preserve">    </w:t>
       </w:r>
+      <w:proofErr w:type="spellStart"/>
+      <w:r>
+        <w:t>DateTime</w:t>
+      </w:r>
+      <w:proofErr w:type="spellEnd"/>
+      <w:r>
+        <w:t xml:space="preserve"> fecha;</w:t>
+      </w:r>
+    </w:p>
+    <w:p>
+      <w:pPr>
+        <w:spacing w:after="0" w:line="240" w:lineRule="auto"/>
+      </w:pPr>
+      <w:r>
+        <w:t xml:space="preserve">    Void </w:t>
+      </w:r>
+      <w:proofErr w:type="spellStart"/>
+      <w:proofErr w:type="gramStart"/>
+      <w:r>
+        <w:t>SolicitarFecha</w:t>
+      </w:r>
+      <w:proofErr w:type="spellEnd"/>
+      <w:r>
+        <w:t>(</w:t>
+      </w:r>
+      <w:proofErr w:type="gramEnd"/>
+      <w:r>
+        <w:t>){</w:t>
+      </w:r>
+    </w:p>
+    <w:p>
+      <w:pPr>
+        <w:spacing w:after="0" w:line="240" w:lineRule="auto"/>
+      </w:pPr>
+      <w:r>
+        <w:t xml:space="preserve">        </w:t>
+      </w:r>
+      <w:proofErr w:type="spellStart"/>
+      <w:r>
+        <w:t>Console.Write</w:t>
+      </w:r>
+      <w:proofErr w:type="spellEnd"/>
+      <w:r>
+        <w:t>("Ingrese una fecha (YYYY-MM-DD): ");</w:t>
+      </w:r>
+    </w:p>
+    <w:p>
+      <w:pPr>
+        <w:spacing w:after="0" w:line="240" w:lineRule="auto"/>
+      </w:pPr>
+      <w:r>
+        <w:t xml:space="preserve">        </w:t>
+      </w:r>
+      <w:proofErr w:type="spellStart"/>
+      <w:r>
+        <w:t>DateTime</w:t>
+      </w:r>
+      <w:proofErr w:type="spellEnd"/>
+      <w:r>
+        <w:t xml:space="preserve"> fecha = </w:t>
+      </w:r>
+      <w:proofErr w:type="spellStart"/>
+      <w:r>
+        <w:t>DateTime.Parse</w:t>
+      </w:r>
+      <w:proofErr w:type="spellEnd"/>
+      <w:r>
+        <w:t>(</w:t>
+      </w:r>
+      <w:proofErr w:type="spellStart"/>
+      <w:r>
+        <w:t>Console.ReadLine</w:t>
+      </w:r>
+      <w:proofErr w:type="spellEnd"/>
+      <w:r>
+        <w:t>());</w:t>
+      </w:r>
+    </w:p>
+    <w:p>
+      <w:pPr>
+        <w:spacing w:after="0" w:line="240" w:lineRule="auto"/>
+      </w:pPr>
+      <w:r>
+        <w:t xml:space="preserve">        </w:t>
+      </w:r>
+      <w:proofErr w:type="spellStart"/>
+      <w:r>
+        <w:t>Console.WriteLine</w:t>
+      </w:r>
+      <w:proofErr w:type="spellEnd"/>
+      <w:r>
+        <w:t xml:space="preserve">("Fecha ingresada: " + </w:t>
+      </w:r>
+      <w:proofErr w:type="spellStart"/>
+      <w:proofErr w:type="gramStart"/>
+      <w:r>
+        <w:t>fecha.ToShortDateString</w:t>
+      </w:r>
+      <w:proofErr w:type="spellEnd"/>
+      <w:proofErr w:type="gramEnd"/>
+      <w:r>
+        <w:t>());</w:t>
+      </w:r>
+    </w:p>
+    <w:p>
+      <w:pPr>
+        <w:spacing w:after="0" w:line="240" w:lineRule="auto"/>
+      </w:pPr>
+      <w:r>
+        <w:t xml:space="preserve">    }</w:t>
+      </w:r>
+    </w:p>
+    <w:p>
+      <w:pPr>
+        <w:spacing w:after="0" w:line="240" w:lineRule="auto"/>
+      </w:pPr>
       <w:r>
         <w:t>}</w:t>
       </w:r>
@@ -1179,187 +1455,6 @@
       <w:pPr>
         <w:spacing w:after="0" w:line="240" w:lineRule="auto"/>
       </w:pPr>
-      <w:r>
-        <w:t>}</w:t>
-      </w:r>
-    </w:p>
-    <w:p>
-      <w:pPr>
-        <w:spacing w:after="0" w:line="240" w:lineRule="auto"/>
-      </w:pPr>
-    </w:p>
-    <w:p>
-      <w:pPr>
-        <w:spacing w:after="0" w:line="240" w:lineRule="auto"/>
-        <w:rPr>
-          <w:b/>
-          <w:bCs/>
-        </w:rPr>
-      </w:pPr>
-      <w:r>
-        <w:rPr>
-          <w:rFonts w:ascii="Segoe UI Emoji" w:hAnsi="Segoe UI Emoji" w:cs="Segoe UI Emoji"/>
-          <w:b/>
-          <w:bCs/>
-        </w:rPr>
-        <w:t>🔹</w:t>
-      </w:r>
-      <w:r>
-        <w:rPr>
-          <w:b/>
-          <w:bCs/>
-        </w:rPr>
-        <w:t xml:space="preserve"> Convertir a Fecha y Hora (</w:t>
-      </w:r>
-      <w:proofErr w:type="spellStart"/>
-      <w:r>
-        <w:rPr>
-          <w:b/>
-          <w:bCs/>
-        </w:rPr>
-        <w:t>DateTime</w:t>
-      </w:r>
-      <w:proofErr w:type="spellEnd"/>
-      <w:r>
-        <w:rPr>
-          <w:b/>
-          <w:bCs/>
-        </w:rPr>
-        <w:t>)</w:t>
-      </w:r>
-    </w:p>
-    <w:p>
-      <w:pPr>
-        <w:spacing w:after="0" w:line="240" w:lineRule="auto"/>
-      </w:pPr>
-      <w:r>
-        <w:t>Class Fechas{</w:t>
-      </w:r>
-    </w:p>
-    <w:p>
-      <w:pPr>
-        <w:spacing w:after="0" w:line="240" w:lineRule="auto"/>
-      </w:pPr>
-      <w:r>
-        <w:t xml:space="preserve">    </w:t>
-      </w:r>
-      <w:proofErr w:type="spellStart"/>
-      <w:r>
-        <w:t>DateTime</w:t>
-      </w:r>
-      <w:proofErr w:type="spellEnd"/>
-      <w:r>
-        <w:t xml:space="preserve"> fecha;</w:t>
-      </w:r>
-    </w:p>
-    <w:p>
-      <w:pPr>
-        <w:spacing w:after="0" w:line="240" w:lineRule="auto"/>
-      </w:pPr>
-      <w:r>
-        <w:t xml:space="preserve">    Void </w:t>
-      </w:r>
-      <w:proofErr w:type="spellStart"/>
-      <w:r>
-        <w:t>SolicitarFecha</w:t>
-      </w:r>
-      <w:proofErr w:type="spellEnd"/>
-      <w:r>
-        <w:t>(){</w:t>
-      </w:r>
-    </w:p>
-    <w:p>
-      <w:pPr>
-        <w:spacing w:after="0" w:line="240" w:lineRule="auto"/>
-      </w:pPr>
-      <w:r>
-        <w:t xml:space="preserve">        </w:t>
-      </w:r>
-      <w:proofErr w:type="spellStart"/>
-      <w:r>
-        <w:t>Console.Write</w:t>
-      </w:r>
-      <w:proofErr w:type="spellEnd"/>
-      <w:r>
-        <w:t>("Ingrese una fecha (YYYY-MM-DD): ");</w:t>
-      </w:r>
-    </w:p>
-    <w:p>
-      <w:pPr>
-        <w:spacing w:after="0" w:line="240" w:lineRule="auto"/>
-      </w:pPr>
-      <w:r>
-        <w:t xml:space="preserve">        </w:t>
-      </w:r>
-      <w:proofErr w:type="spellStart"/>
-      <w:r>
-        <w:t>DateTime</w:t>
-      </w:r>
-      <w:proofErr w:type="spellEnd"/>
-      <w:r>
-        <w:t xml:space="preserve"> fecha = </w:t>
-      </w:r>
-      <w:proofErr w:type="spellStart"/>
-      <w:r>
-        <w:t>DateTime.Parse</w:t>
-      </w:r>
-      <w:proofErr w:type="spellEnd"/>
-      <w:r>
-        <w:t>(</w:t>
-      </w:r>
-      <w:proofErr w:type="spellStart"/>
-      <w:r>
-        <w:t>Console.ReadLine</w:t>
-      </w:r>
-      <w:proofErr w:type="spellEnd"/>
-      <w:r>
-        <w:t>());</w:t>
-      </w:r>
-    </w:p>
-    <w:p>
-      <w:pPr>
-        <w:spacing w:after="0" w:line="240" w:lineRule="auto"/>
-      </w:pPr>
-      <w:r>
-        <w:t xml:space="preserve">        </w:t>
-      </w:r>
-      <w:proofErr w:type="spellStart"/>
-      <w:r>
-        <w:t>Console.WriteLine</w:t>
-      </w:r>
-      <w:proofErr w:type="spellEnd"/>
-      <w:r>
-        <w:t xml:space="preserve">("Fecha ingresada: " + </w:t>
-      </w:r>
-      <w:proofErr w:type="spellStart"/>
-      <w:r>
-        <w:t>fecha.ToShortDateString</w:t>
-      </w:r>
-      <w:proofErr w:type="spellEnd"/>
-      <w:r>
-        <w:t>());</w:t>
-      </w:r>
-    </w:p>
-    <w:p>
-      <w:pPr>
-        <w:spacing w:after="0" w:line="240" w:lineRule="auto"/>
-      </w:pPr>
-      <w:r>
-        <w:t xml:space="preserve">    }</w:t>
-      </w:r>
-    </w:p>
-    <w:p>
-      <w:pPr>
-        <w:spacing w:after="0" w:line="240" w:lineRule="auto"/>
-      </w:pPr>
-      <w:r>
-        <w:t>}</w:t>
-      </w:r>
-    </w:p>
-    <w:p>
-      <w:pPr>
-        <w:spacing w:after="0" w:line="240" w:lineRule="auto"/>
-      </w:pPr>
     </w:p>
     <w:p>
       <w:pPr>
@@ -1367,7 +1462,7 @@
       </w:pPr>
       <w:r>
         <w:pict w14:anchorId="687B0FE5">
-          <v:rect id="_x0000_i1031" style="width:0;height:1.5pt" o:hralign="center" o:hrstd="t" o:hr="t" fillcolor="#a0a0a0" stroked="f"/>
+          <v:rect id="_x0000_i1028" style="width:0;height:1.5pt" o:hralign="center" o:hrstd="t" o:hr="t" fillcolor="#a0a0a0" stroked="f"/>
         </w:pict>
       </w:r>
     </w:p>
@@ -1499,6 +1594,56 @@
       </w:r>
       <w:r>
         <w:t>edir al usuario que ingrese "true" o "false" y mostrar un mensaje basado en su respuesta.</w:t>
+      </w:r>
+    </w:p>
+    <w:p>
+      <w:pPr>
+        <w:spacing w:after="0" w:line="240" w:lineRule="auto"/>
+      </w:pPr>
+    </w:p>
+    <w:p>
+      <w:pPr>
+        <w:spacing w:after="0" w:line="240" w:lineRule="auto"/>
+      </w:pPr>
+    </w:p>
+    <w:p>
+      <w:pPr>
+        <w:spacing w:after="0" w:line="240" w:lineRule="auto"/>
+        <w:rPr>
+          <w:sz w:val="20"/>
+          <w:szCs w:val="18"/>
+        </w:rPr>
+      </w:pPr>
+      <w:r>
+        <w:rPr>
+          <w:b/>
+          <w:sz w:val="20"/>
+          <w:szCs w:val="18"/>
+        </w:rPr>
+        <w:t>NOTA</w:t>
+      </w:r>
+      <w:r>
+        <w:rPr>
+          <w:sz w:val="20"/>
+          <w:szCs w:val="18"/>
+        </w:rPr>
+        <w:t xml:space="preserve">: Para saber si un número es par o impar se puede usar el operador % que sirve para obtener el resto </w:t>
+      </w:r>
+      <w:proofErr w:type="spellStart"/>
+      <w:r>
+        <w:rPr>
+          <w:sz w:val="20"/>
+          <w:szCs w:val="18"/>
+        </w:rPr>
+        <w:t>if</w:t>
+      </w:r>
+      <w:proofErr w:type="spellEnd"/>
+      <w:r>
+        <w:rPr>
+          <w:sz w:val="20"/>
+          <w:szCs w:val="18"/>
+        </w:rPr>
+        <w:t>(numero%2==0) esta condición evalúa si el número es o no divisible por 2 que es lo mismo que si es o no par</w:t>
       </w:r>
     </w:p>
     <w:p>

</xml_diff>